<commit_message>
updated dashboard and presentation
</commit_message>
<xml_diff>
--- a/Presentation/NBA slide notes.docx
+++ b/Presentation/NBA slide notes.docx
@@ -27,383 +27,363 @@
         <w:t>Michael Jordan, Magic Johnson, LeBron James, Stephen Curry</w:t>
       </w:r>
       <w:r>
-        <w:t xml:space="preserve">… Even if you </w:t>
+        <w:t>… Even if you don’t follow basketball, you</w:t>
+      </w:r>
+      <w:r>
+        <w:t xml:space="preserve">’ve most likely heard of these names. But why are these players so famous? Well, if </w:t>
+      </w:r>
+      <w:r>
+        <w:t xml:space="preserve">you haven’t guessed from my starting slide, </w:t>
+      </w:r>
+      <w:r>
+        <w:t>these players are famous because they are MVPs or most valued players during a regular season</w:t>
+      </w:r>
+      <w:r>
+        <w:t xml:space="preserve">. But what makes them </w:t>
       </w:r>
       <w:proofErr w:type="gramStart"/>
       <w:r>
-        <w:t>don’t</w:t>
+        <w:t>MVPs</w:t>
       </w:r>
       <w:proofErr w:type="gramEnd"/>
       <w:r>
-        <w:t xml:space="preserve"> follow basketball, you</w:t>
-      </w:r>
-      <w:r>
-        <w:t xml:space="preserve">’ve most likely heard of these names. But why are these players so famous? Well, if </w:t>
-      </w:r>
-      <w:r>
-        <w:t xml:space="preserve">you </w:t>
+        <w:t xml:space="preserve"> and can we predict this season’s MVP?</w:t>
+      </w:r>
+    </w:p>
+    <w:p>
+      <w:pPr>
+        <w:pStyle w:val="ListParagraph"/>
+        <w:numPr>
+          <w:ilvl w:val="0"/>
+          <w:numId w:val="1"/>
+        </w:numPr>
+      </w:pPr>
+      <w:r>
+        <w:t xml:space="preserve">Is it because they </w:t>
+      </w:r>
+      <w:r>
+        <w:t>won the most games</w:t>
+      </w:r>
+      <w:r>
+        <w:t>,</w:t>
+      </w:r>
+      <w:r>
+        <w:t xml:space="preserve"> while averaging the most points</w:t>
+      </w:r>
+      <w:r>
+        <w:t xml:space="preserve"> in a</w:t>
+      </w:r>
+      <w:r>
+        <w:t xml:space="preserve"> season?</w:t>
+      </w:r>
+      <w:r>
+        <w:t xml:space="preserve"> Seeing how there are 82 basketball games in each season, you would expect to see MVPs winning more tha</w:t>
+      </w:r>
+      <w:r>
+        <w:t>n</w:t>
+      </w:r>
+      <w:r>
+        <w:t xml:space="preserve"> 50 of their games</w:t>
+      </w:r>
+      <w:r>
+        <w:t>,</w:t>
+      </w:r>
+      <w:r>
+        <w:t xml:space="preserve"> and </w:t>
+      </w:r>
+      <w:r>
+        <w:t>average of 25 points</w:t>
+      </w:r>
+      <w:r>
+        <w:t>. Yet we see a few MVPs miss the mark.</w:t>
+      </w:r>
+    </w:p>
+    <w:p>
+      <w:pPr>
+        <w:pStyle w:val="ListParagraph"/>
+        <w:numPr>
+          <w:ilvl w:val="0"/>
+          <w:numId w:val="1"/>
+        </w:numPr>
+      </w:pPr>
+      <w:r>
+        <w:t xml:space="preserve">Or is it based on the </w:t>
+      </w:r>
+      <w:r>
+        <w:t xml:space="preserve">average </w:t>
+      </w:r>
+      <w:r>
+        <w:t xml:space="preserve">scoring efficiency </w:t>
+      </w:r>
+      <w:r>
+        <w:t>and</w:t>
+      </w:r>
+      <w:r>
+        <w:t xml:space="preserve"> the </w:t>
+      </w:r>
+      <w:r>
+        <w:t>number of games they played? By those statistics we would assume an MVP would play at least 65 games</w:t>
+      </w:r>
+      <w:r>
+        <w:t xml:space="preserve"> and have a shoot % of at least 50%</w:t>
+      </w:r>
+      <w:r>
+        <w:t xml:space="preserve">. </w:t>
+      </w:r>
+      <w:r>
+        <w:t>Still a few MVPS miss the mark</w:t>
+      </w:r>
+      <w:r>
+        <w:t>.</w:t>
+      </w:r>
+    </w:p>
+    <w:p>
+      <w:pPr>
+        <w:pStyle w:val="ListParagraph"/>
+        <w:numPr>
+          <w:ilvl w:val="0"/>
+          <w:numId w:val="1"/>
+        </w:numPr>
+      </w:pPr>
+      <w:r>
+        <w:t>What about looking at the</w:t>
+      </w:r>
+      <w:r>
+        <w:t xml:space="preserve"> just the holy</w:t>
+      </w:r>
+      <w:r>
+        <w:t xml:space="preserve"> trinity of </w:t>
+      </w:r>
+      <w:r>
+        <w:t>basketball</w:t>
+      </w:r>
+      <w:r>
+        <w:t xml:space="preserve"> stats</w:t>
+      </w:r>
+      <w:r>
+        <w:t>.</w:t>
+      </w:r>
+      <w:r>
+        <w:t xml:space="preserve"> </w:t>
+      </w:r>
+      <w:r>
+        <w:t>P</w:t>
+      </w:r>
+      <w:r>
+        <w:t>oints, assist, rebounds</w:t>
+      </w:r>
+      <w:r>
+        <w:t>.</w:t>
+      </w:r>
+      <w:r>
+        <w:t xml:space="preserve"> </w:t>
+      </w:r>
+      <w:r>
+        <w:t>As you can see the clustering of the MVPs scattered among other.</w:t>
+      </w:r>
+      <w:r>
+        <w:t xml:space="preserve"> </w:t>
+      </w:r>
+    </w:p>
+    <w:p>
+      <w:pPr>
+        <w:pStyle w:val="ListParagraph"/>
+        <w:numPr>
+          <w:ilvl w:val="0"/>
+          <w:numId w:val="1"/>
+        </w:numPr>
+      </w:pPr>
+      <w:r>
+        <w:t>So</w:t>
+      </w:r>
+      <w:r>
+        <w:t xml:space="preserve"> </w:t>
+      </w:r>
+      <w:r>
+        <w:t>let us</w:t>
+      </w:r>
+      <w:r>
+        <w:t xml:space="preserve"> see if we can use our knowledge of </w:t>
+      </w:r>
+      <w:r>
+        <w:t xml:space="preserve">supervised </w:t>
+      </w:r>
+      <w:r>
+        <w:t>machine learning to give</w:t>
+      </w:r>
+      <w:r>
+        <w:t xml:space="preserve"> us</w:t>
+      </w:r>
+      <w:r>
+        <w:t xml:space="preserve"> </w:t>
+      </w:r>
+      <w:r>
+        <w:t>the</w:t>
+      </w:r>
+      <w:r>
+        <w:t xml:space="preserve"> assist in predicting the MVP</w:t>
+      </w:r>
+      <w:r>
+        <w:t xml:space="preserve"> for this season. </w:t>
+      </w:r>
+      <w:r>
+        <w:t xml:space="preserve">But, before we get to ahead of ourselves, we need to think about </w:t>
+      </w:r>
+      <w:r>
+        <w:t>where and how</w:t>
+      </w:r>
+      <w:r>
+        <w:t xml:space="preserve"> to get our data</w:t>
+      </w:r>
+      <w:r>
+        <w:t xml:space="preserve"> for our analysis</w:t>
+      </w:r>
+      <w:r>
+        <w:t>.</w:t>
+      </w:r>
+    </w:p>
+    <w:p>
+      <w:pPr>
+        <w:pStyle w:val="ListParagraph"/>
+        <w:numPr>
+          <w:ilvl w:val="0"/>
+          <w:numId w:val="1"/>
+        </w:numPr>
+      </w:pPr>
+      <w:r>
+        <w:t>The NBA has been handing out th</w:t>
+      </w:r>
+      <w:r>
+        <w:t>e MVP</w:t>
+      </w:r>
+      <w:r>
+        <w:t xml:space="preserve"> award since 1955</w:t>
+      </w:r>
+      <w:r>
+        <w:t>,</w:t>
+      </w:r>
+      <w:r>
+        <w:t xml:space="preserve"> however</w:t>
+      </w:r>
+      <w:r>
+        <w:t>,</w:t>
+      </w:r>
+      <w:r>
+        <w:t xml:space="preserve"> we will not be extracting data that far back due to amount of time it would take to extract</w:t>
+      </w:r>
+      <w:r>
+        <w:t xml:space="preserve">. Our focus </w:t>
+      </w:r>
+      <w:r>
+        <w:t>will be</w:t>
+      </w:r>
+      <w:r>
+        <w:t xml:space="preserve"> from 2010 to the present</w:t>
+      </w:r>
+      <w:r>
+        <w:t xml:space="preserve"> </w:t>
+      </w:r>
+      <w:r>
+        <w:t>to train and test our</w:t>
+      </w:r>
+      <w:r>
+        <w:t xml:space="preserve"> machine learning model</w:t>
+      </w:r>
+      <w:r>
+        <w:t>s</w:t>
+      </w:r>
+      <w:r>
+        <w:t>.</w:t>
+      </w:r>
+    </w:p>
+    <w:p>
+      <w:pPr>
+        <w:pStyle w:val="ListParagraph"/>
+        <w:numPr>
+          <w:ilvl w:val="0"/>
+          <w:numId w:val="1"/>
+        </w:numPr>
+      </w:pPr>
+      <w:r>
+        <w:t>I extracted my data from NBA.com</w:t>
+      </w:r>
+      <w:r>
+        <w:t xml:space="preserve"> with the help from</w:t>
+      </w:r>
+      <w:r>
+        <w:t xml:space="preserve"> a </w:t>
+      </w:r>
+      <w:r>
+        <w:t xml:space="preserve">client package developed by the contributors </w:t>
+      </w:r>
+      <w:r>
+        <w:t xml:space="preserve">at </w:t>
+      </w:r>
+      <w:proofErr w:type="spellStart"/>
+      <w:r>
+        <w:t>Github</w:t>
+      </w:r>
+      <w:proofErr w:type="spellEnd"/>
+      <w:r>
+        <w:t xml:space="preserve"> repo </w:t>
+      </w:r>
+      <w:proofErr w:type="spellStart"/>
+      <w:r>
+        <w:t>nba_api</w:t>
+      </w:r>
+      <w:proofErr w:type="spellEnd"/>
+      <w:r>
+        <w:t>.</w:t>
+      </w:r>
+      <w:r>
+        <w:t xml:space="preserve"> </w:t>
+      </w:r>
+      <w:r>
+        <w:t xml:space="preserve">They provided </w:t>
+      </w:r>
+      <w:r>
+        <w:t xml:space="preserve">extensive documentation and example </w:t>
+      </w:r>
+      <w:r>
+        <w:t xml:space="preserve">on to use their client package to extract </w:t>
+      </w:r>
+      <w:r>
+        <w:t xml:space="preserve">from the various endpoints </w:t>
+      </w:r>
+      <w:r>
+        <w:t>at</w:t>
+      </w:r>
+      <w:r>
+        <w:t xml:space="preserve"> NBA.com</w:t>
+      </w:r>
+      <w:r>
+        <w:t xml:space="preserve">. </w:t>
+      </w:r>
+      <w:r>
+        <w:t xml:space="preserve">Once the data was successfully extracted, I proceeded to load the data into </w:t>
+      </w:r>
+      <w:r>
+        <w:t>Postgres SQL Database to store</w:t>
+      </w:r>
+      <w:r>
+        <w:t xml:space="preserve">. </w:t>
+      </w:r>
+      <w:r>
+        <w:t xml:space="preserve">As you can see from my </w:t>
       </w:r>
       <w:proofErr w:type="gramStart"/>
       <w:r>
-        <w:t>haven’t</w:t>
+        <w:t xml:space="preserve">ERD </w:t>
+      </w:r>
+      <w:r>
+        <w:t xml:space="preserve"> we</w:t>
       </w:r>
       <w:proofErr w:type="gramEnd"/>
       <w:r>
-        <w:t xml:space="preserve"> guessed from my starting slide, </w:t>
-      </w:r>
-      <w:r>
-        <w:t>these players are famous because they are MVPs or most valued players during a regular season</w:t>
-      </w:r>
-      <w:r>
-        <w:t xml:space="preserve">. But what makes them </w:t>
-      </w:r>
-      <w:proofErr w:type="gramStart"/>
-      <w:r>
-        <w:t>MVPs</w:t>
-      </w:r>
-      <w:proofErr w:type="gramEnd"/>
-      <w:r>
-        <w:t xml:space="preserve"> and can we predict this season’s MVP?</w:t>
-      </w:r>
-    </w:p>
-    <w:p>
-      <w:pPr>
-        <w:pStyle w:val="ListParagraph"/>
-        <w:numPr>
-          <w:ilvl w:val="0"/>
-          <w:numId w:val="1"/>
-        </w:numPr>
-      </w:pPr>
-      <w:r>
-        <w:t xml:space="preserve">Is it because they </w:t>
-      </w:r>
-      <w:r>
-        <w:t>won the most games</w:t>
-      </w:r>
-      <w:r>
-        <w:t>,</w:t>
-      </w:r>
-      <w:r>
-        <w:t xml:space="preserve"> while averaging the most points</w:t>
-      </w:r>
-      <w:r>
-        <w:t xml:space="preserve"> in a</w:t>
-      </w:r>
-      <w:r>
-        <w:t xml:space="preserve"> season?</w:t>
-      </w:r>
-      <w:r>
-        <w:t xml:space="preserve"> Seeing how there are 82 basketball games in each season, you would expect to see MVPs winning more tha</w:t>
-      </w:r>
-      <w:r>
-        <w:t>n</w:t>
-      </w:r>
-      <w:r>
-        <w:t xml:space="preserve"> 50 of their games</w:t>
-      </w:r>
-      <w:r>
-        <w:t>,</w:t>
-      </w:r>
-      <w:r>
-        <w:t xml:space="preserve"> and </w:t>
-      </w:r>
-      <w:r>
-        <w:t>average of 25 points</w:t>
-      </w:r>
-      <w:r>
-        <w:t>. Yet we see a few MVPs miss the mark.</w:t>
-      </w:r>
-    </w:p>
-    <w:p>
-      <w:pPr>
-        <w:pStyle w:val="ListParagraph"/>
-        <w:numPr>
-          <w:ilvl w:val="0"/>
-          <w:numId w:val="1"/>
-        </w:numPr>
-      </w:pPr>
-      <w:r>
-        <w:t xml:space="preserve">Or is it based on the </w:t>
-      </w:r>
-      <w:r>
-        <w:t xml:space="preserve">average </w:t>
-      </w:r>
-      <w:r>
-        <w:t xml:space="preserve">scoring efficiency </w:t>
-      </w:r>
-      <w:r>
-        <w:t>and</w:t>
-      </w:r>
-      <w:r>
-        <w:t xml:space="preserve"> the </w:t>
-      </w:r>
-      <w:r>
-        <w:t>number of games they played? By those statistics we would assume an MVP would play at least 65 games</w:t>
-      </w:r>
-      <w:r>
-        <w:t xml:space="preserve"> and have a shoot % of at least 50%</w:t>
-      </w:r>
-      <w:r>
-        <w:t xml:space="preserve">. </w:t>
-      </w:r>
-      <w:r>
-        <w:t>Still a few MVPS miss the mark</w:t>
-      </w:r>
-      <w:r>
-        <w:t>.</w:t>
-      </w:r>
-    </w:p>
-    <w:p>
-      <w:pPr>
-        <w:pStyle w:val="ListParagraph"/>
-        <w:numPr>
-          <w:ilvl w:val="0"/>
-          <w:numId w:val="1"/>
-        </w:numPr>
-      </w:pPr>
-      <w:r>
-        <w:t>What about looking at the</w:t>
-      </w:r>
-      <w:r>
-        <w:t xml:space="preserve"> just the holy</w:t>
-      </w:r>
-      <w:r>
-        <w:t xml:space="preserve"> trinity of </w:t>
-      </w:r>
-      <w:r>
-        <w:t>basketball</w:t>
-      </w:r>
-      <w:r>
-        <w:t xml:space="preserve"> stats</w:t>
-      </w:r>
-      <w:r>
-        <w:t>.</w:t>
-      </w:r>
-      <w:r>
-        <w:t xml:space="preserve"> </w:t>
-      </w:r>
-      <w:r>
-        <w:t>P</w:t>
-      </w:r>
-      <w:r>
-        <w:t>oints, assist, rebounds</w:t>
-      </w:r>
-      <w:r>
-        <w:t>.</w:t>
-      </w:r>
-      <w:r>
-        <w:t xml:space="preserve"> </w:t>
-      </w:r>
-      <w:r>
-        <w:t>As you can see the clustering of the MVPs scattered among other.</w:t>
-      </w:r>
-      <w:r>
-        <w:t xml:space="preserve"> </w:t>
-      </w:r>
-    </w:p>
-    <w:p>
-      <w:pPr>
-        <w:pStyle w:val="ListParagraph"/>
-        <w:numPr>
-          <w:ilvl w:val="0"/>
-          <w:numId w:val="1"/>
-        </w:numPr>
-      </w:pPr>
-      <w:r>
-        <w:t>So</w:t>
-      </w:r>
-      <w:r>
-        <w:t xml:space="preserve"> </w:t>
-      </w:r>
-      <w:r>
-        <w:t>let us</w:t>
-      </w:r>
-      <w:r>
-        <w:t xml:space="preserve"> see if we can use our knowledge of </w:t>
-      </w:r>
-      <w:r>
-        <w:t xml:space="preserve">supervised </w:t>
-      </w:r>
-      <w:r>
-        <w:t>machine learning to give</w:t>
-      </w:r>
-      <w:r>
-        <w:t xml:space="preserve"> us</w:t>
-      </w:r>
-      <w:r>
-        <w:t xml:space="preserve"> </w:t>
-      </w:r>
-      <w:r>
-        <w:t>the</w:t>
-      </w:r>
-      <w:r>
-        <w:t xml:space="preserve"> assist in predicting the MVP</w:t>
-      </w:r>
-      <w:r>
-        <w:t xml:space="preserve"> for this season. </w:t>
-      </w:r>
-      <w:r>
-        <w:t xml:space="preserve">But, before we get to ahead of ourselves, we need to think about </w:t>
-      </w:r>
-      <w:r>
-        <w:t>where and how</w:t>
-      </w:r>
-      <w:r>
-        <w:t xml:space="preserve"> to get our data</w:t>
-      </w:r>
-      <w:r>
-        <w:t xml:space="preserve"> for our analysis</w:t>
-      </w:r>
-      <w:r>
-        <w:t>.</w:t>
-      </w:r>
-    </w:p>
-    <w:p>
-      <w:pPr>
-        <w:pStyle w:val="ListParagraph"/>
-        <w:numPr>
-          <w:ilvl w:val="0"/>
-          <w:numId w:val="1"/>
-        </w:numPr>
-      </w:pPr>
-      <w:r>
-        <w:t>The NBA has been handing out th</w:t>
-      </w:r>
-      <w:r>
-        <w:t>e MVP</w:t>
-      </w:r>
-      <w:r>
-        <w:t xml:space="preserve"> award since 1955</w:t>
-      </w:r>
-      <w:r>
-        <w:t>,</w:t>
-      </w:r>
-      <w:r>
-        <w:t xml:space="preserve"> however</w:t>
-      </w:r>
-      <w:r>
-        <w:t>,</w:t>
-      </w:r>
-      <w:r>
-        <w:t xml:space="preserve"> we will not be extracting data that far back due to amount of time it would take to extract</w:t>
-      </w:r>
-      <w:r>
-        <w:t xml:space="preserve">. Our focus </w:t>
-      </w:r>
-      <w:r>
-        <w:t>will be</w:t>
-      </w:r>
-      <w:r>
-        <w:t xml:space="preserve"> from 2010 to the present</w:t>
-      </w:r>
-      <w:r>
-        <w:t xml:space="preserve"> </w:t>
-      </w:r>
-      <w:r>
-        <w:t>to train and test our</w:t>
-      </w:r>
-      <w:r>
-        <w:t xml:space="preserve"> machine learning model</w:t>
-      </w:r>
-      <w:r>
-        <w:t>s</w:t>
-      </w:r>
-      <w:r>
-        <w:t>.</w:t>
-      </w:r>
-    </w:p>
-    <w:p>
-      <w:pPr>
-        <w:pStyle w:val="ListParagraph"/>
-        <w:numPr>
-          <w:ilvl w:val="0"/>
-          <w:numId w:val="1"/>
-        </w:numPr>
-      </w:pPr>
-      <w:r>
-        <w:t>We</w:t>
-      </w:r>
-      <w:r>
-        <w:t xml:space="preserve"> extract</w:t>
-      </w:r>
-      <w:r>
-        <w:t>ed the data</w:t>
-      </w:r>
-      <w:r>
-        <w:t xml:space="preserve"> from NBA.com</w:t>
-      </w:r>
-      <w:r>
-        <w:t xml:space="preserve"> APIs</w:t>
-      </w:r>
-      <w:r>
-        <w:t xml:space="preserve"> with the help from</w:t>
-      </w:r>
-      <w:r>
-        <w:t xml:space="preserve"> a </w:t>
-      </w:r>
-      <w:r>
-        <w:t xml:space="preserve">client package developed by the contributors </w:t>
-      </w:r>
-      <w:r>
-        <w:t xml:space="preserve">at </w:t>
-      </w:r>
-      <w:proofErr w:type="spellStart"/>
-      <w:r>
-        <w:t>Github</w:t>
-      </w:r>
-      <w:proofErr w:type="spellEnd"/>
-      <w:r>
-        <w:t xml:space="preserve"> repo </w:t>
-      </w:r>
-      <w:proofErr w:type="spellStart"/>
-      <w:r>
-        <w:t>nba_api</w:t>
-      </w:r>
-      <w:proofErr w:type="spellEnd"/>
-      <w:r>
-        <w:t>.</w:t>
-      </w:r>
-      <w:r>
-        <w:t xml:space="preserve"> </w:t>
-      </w:r>
-      <w:r>
-        <w:t>With their</w:t>
-      </w:r>
-      <w:r>
-        <w:t xml:space="preserve"> extensive documentation and example on how to extract the data</w:t>
-      </w:r>
-      <w:r>
-        <w:t xml:space="preserve"> from the various endpoints </w:t>
-      </w:r>
-      <w:r>
-        <w:t>at</w:t>
-      </w:r>
-      <w:r>
-        <w:t xml:space="preserve"> NBA.com</w:t>
-      </w:r>
-      <w:r>
-        <w:t xml:space="preserve">. </w:t>
-      </w:r>
-      <w:r>
-        <w:t>I</w:t>
-      </w:r>
-      <w:r>
-        <w:t xml:space="preserve"> created a</w:t>
-      </w:r>
-      <w:r>
-        <w:t xml:space="preserve"> Postgres SQL Database to store our extracted data</w:t>
-      </w:r>
-      <w:r>
-        <w:t xml:space="preserve"> into 5 different tables</w:t>
-      </w:r>
-      <w:r>
-        <w:t>.</w:t>
-      </w:r>
-      <w:r>
-        <w:t xml:space="preserve"> </w:t>
-      </w:r>
-      <w:r>
-        <w:t>As you can see from my ERD we have a t</w:t>
+        <w:t xml:space="preserve"> have 5 tables,</w:t>
+      </w:r>
+      <w:r>
+        <w:t xml:space="preserve"> t</w:t>
       </w:r>
       <w:r>
         <w:t>eams, players, seasons, games, and scoreboards</w:t>
@@ -656,22 +636,8 @@
       <w:r>
         <w:t xml:space="preserve">. </w:t>
       </w:r>
-      <w:proofErr w:type="gramStart"/>
-      <w:r>
-        <w:t>in order to</w:t>
-      </w:r>
-      <w:proofErr w:type="gramEnd"/>
-      <w:r>
-        <w:t xml:space="preserve"> determine how well our models</w:t>
-      </w:r>
-      <w:r>
-        <w:t xml:space="preserve"> really </w:t>
-      </w:r>
-      <w:r>
-        <w:t>performed</w:t>
-      </w:r>
-      <w:r>
-        <w:t>, w</w:t>
+      <w:r>
+        <w:t>in order to determine how well our models really performed, w</w:t>
       </w:r>
       <w:r>
         <w:t xml:space="preserve">hat we are more interested in is seeing </w:t>
@@ -1001,7 +967,7 @@
       </w:pPr>
     </w:lvl>
   </w:abstractNum>
-  <w:num w:numId="1" w16cid:durableId="1088962986">
+  <w:num w:numId="1">
     <w:abstractNumId w:val="0"/>
   </w:num>
 </w:numbering>

</xml_diff>